<commit_message>
Pause on lose focus
</commit_message>
<xml_diff>
--- a/documents/design doc.docx
+++ b/documents/design doc.docx
@@ -4,7 +4,13 @@
   <w:body>
     <w:p>
       <w:r>
-        <w:t>Collect ~50 stars to progress, get all and get bonu?</w:t>
+        <w:t>Collect ~50 stars to progress, get all and get bonu</w:t>
+      </w:r>
+      <w:r>
+        <w:t>s</w:t>
+      </w:r>
+      <w:r>
+        <w:t>?</w:t>
       </w:r>
     </w:p>
     <w:sectPr>

</xml_diff>